<commit_message>
Corrige pequenos erros e adiciona páginas nos PDFs dos exercícios
</commit_message>
<xml_diff>
--- a/exercicios/exercicio01/dsw1-exercicio1.docx
+++ b/exercicios/exercicio01/dsw1-exercicio1.docx
@@ -23,7 +23,7 @@
     <w:p>
       <w:pPr>
         <w:pStyle w:val="NoSpacing"/>
-        <w:ind w:left="360" w:hanging="0"/>
+        <w:ind w:hanging="0" w:left="360"/>
         <w:jc w:val="both"/>
         <w:rPr>
           <w:rFonts w:cs="Calibri" w:cstheme="minorHAnsi"/>
@@ -58,15 +58,7 @@
           <w:sz w:val="24"/>
           <w:szCs w:val="24"/>
         </w:rPr>
-        <w:t>Utilizan</w:t>
-      </w:r>
-      <w:r>
-        <w:rPr>
-          <w:rFonts w:cs="Calibri" w:cstheme="minorHAnsi"/>
-          <w:sz w:val="24"/>
-          <w:szCs w:val="24"/>
-        </w:rPr>
-        <w:t>do a linguagem HTML e as imagens disponibilizadas, desenvolva um site conforme mostrado neste exercício. Além disso, siga as seguintes diretrizes:</w:t>
+        <w:t>Utilizando a linguagem HTML e as imagens disponibilizadas, desenvolva um site conforme mostrado neste exercício. Além disso, siga as seguintes diretrizes:</w:t>
       </w:r>
     </w:p>
     <w:p>
@@ -252,8 +244,8 @@
     </w:tblPr>
     <w:tblGrid>
       <w:gridCol w:w="1186"/>
-      <w:gridCol w:w="5441"/>
-      <w:gridCol w:w="3290"/>
+      <w:gridCol w:w="5728"/>
+      <w:gridCol w:w="3003"/>
     </w:tblGrid>
     <w:tr>
       <w:trPr/>
@@ -336,7 +328,7 @@
       </w:tc>
       <w:tc>
         <w:tcPr>
-          <w:tcW w:w="5441" w:type="dxa"/>
+          <w:tcW w:w="5728" w:type="dxa"/>
           <w:tcBorders/>
         </w:tcPr>
         <w:p>
@@ -380,13 +372,37 @@
               <w:szCs w:val="24"/>
               <w:lang w:val="pt-BR" w:eastAsia="en-US" w:bidi="ar-SA"/>
             </w:rPr>
-            <w:t>Desenvolvimento para a Web I</w:t>
+            <w:t xml:space="preserve">Desenvolvimento </w:t>
+          </w:r>
+          <w:r>
+            <w:rPr>
+              <w:rFonts w:eastAsia="Droid Sans Fallback" w:cs="Times New Roman" w:ascii="Cambria" w:hAnsi="Cambria" w:asciiTheme="majorHAnsi" w:hAnsiTheme="majorHAnsi"/>
+              <w:b/>
+              <w:bCs/>
+              <w:kern w:val="0"/>
+              <w:sz w:val="22"/>
+              <w:szCs w:val="24"/>
+              <w:lang w:val="pt-BR" w:eastAsia="en-US" w:bidi="ar-SA"/>
+            </w:rPr>
+            <w:t xml:space="preserve">de Sistemas </w:t>
+          </w:r>
+          <w:r>
+            <w:rPr>
+              <w:rFonts w:eastAsia="Droid Sans Fallback" w:cs="Times New Roman" w:ascii="Cambria" w:hAnsi="Cambria" w:asciiTheme="majorHAnsi" w:hAnsiTheme="majorHAnsi"/>
+              <w:b/>
+              <w:bCs/>
+              <w:kern w:val="0"/>
+              <w:sz w:val="22"/>
+              <w:szCs w:val="24"/>
+              <w:lang w:val="pt-BR" w:eastAsia="en-US" w:bidi="ar-SA"/>
+            </w:rPr>
+            <w:t>para a Web I</w:t>
           </w:r>
         </w:p>
       </w:tc>
       <w:tc>
         <w:tcPr>
-          <w:tcW w:w="3290" w:type="dxa"/>
+          <w:tcW w:w="3003" w:type="dxa"/>
           <w:tcBorders/>
         </w:tcPr>
         <w:p>
@@ -419,7 +435,18 @@
               <w:szCs w:val="24"/>
               <w:lang w:val="en-US" w:eastAsia="en-US" w:bidi="ar-SA"/>
             </w:rPr>
-            <w:t>Paulista 2023.1</w:t>
+            <w:t>Paulista 2023.</w:t>
+          </w:r>
+          <w:r>
+            <w:rPr>
+              <w:rFonts w:eastAsia="Droid Sans Fallback" w:cs="Times New Roman" w:ascii="Cambria" w:hAnsi="Cambria" w:asciiTheme="majorHAnsi" w:hAnsiTheme="majorHAnsi"/>
+              <w:b/>
+              <w:kern w:val="0"/>
+              <w:sz w:val="22"/>
+              <w:szCs w:val="24"/>
+              <w:lang w:val="en-US" w:eastAsia="en-US" w:bidi="ar-SA"/>
+            </w:rPr>
+            <w:t>2</w:t>
           </w:r>
         </w:p>
       </w:tc>
@@ -461,7 +488,7 @@
       </w:tc>
       <w:tc>
         <w:tcPr>
-          <w:tcW w:w="5441" w:type="dxa"/>
+          <w:tcW w:w="5728" w:type="dxa"/>
           <w:tcBorders/>
         </w:tcPr>
         <w:p>
@@ -500,7 +527,7 @@
       </w:tc>
       <w:tc>
         <w:tcPr>
-          <w:tcW w:w="3290" w:type="dxa"/>
+          <w:tcW w:w="3003" w:type="dxa"/>
           <w:tcBorders/>
         </w:tcPr>
         <w:p>
@@ -578,7 +605,7 @@
       </w:tc>
       <w:tc>
         <w:tcPr>
-          <w:tcW w:w="5441" w:type="dxa"/>
+          <w:tcW w:w="5728" w:type="dxa"/>
           <w:tcBorders/>
         </w:tcPr>
         <w:p>
@@ -612,17 +639,7 @@
               <w:szCs w:val="24"/>
               <w:lang w:val="en-US" w:eastAsia="en-US" w:bidi="ar-SA"/>
             </w:rPr>
-            <w:t>: ____________________________________________</w:t>
-          </w:r>
-          <w:r>
-            <w:rPr>
-              <w:rFonts w:eastAsia="Droid Sans Fallback" w:cs="Times New Roman" w:ascii="Cambria" w:hAnsi="Cambria" w:asciiTheme="majorHAnsi" w:hAnsiTheme="majorHAnsi"/>
-              <w:kern w:val="0"/>
-              <w:sz w:val="24"/>
-              <w:szCs w:val="24"/>
-              <w:lang w:val="en-US" w:eastAsia="en-US" w:bidi="ar-SA"/>
-            </w:rPr>
-            <w:t>_</w:t>
+            <w:t>: _____________________________________________</w:t>
           </w:r>
         </w:p>
         <w:p>
@@ -654,23 +671,13 @@
               <w:szCs w:val="24"/>
               <w:lang w:val="en-US" w:eastAsia="en-US" w:bidi="ar-SA"/>
             </w:rPr>
-            <w:t>: _____________________________________________</w:t>
-          </w:r>
-          <w:r>
-            <w:rPr>
-              <w:rFonts w:eastAsia="Droid Sans Fallback" w:cs="Times New Roman" w:ascii="Cambria" w:hAnsi="Cambria" w:asciiTheme="majorHAnsi" w:hAnsiTheme="majorHAnsi"/>
-              <w:kern w:val="0"/>
-              <w:sz w:val="24"/>
-              <w:szCs w:val="24"/>
-              <w:lang w:val="en-US" w:eastAsia="en-US" w:bidi="ar-SA"/>
-            </w:rPr>
-            <w:t>_</w:t>
+            <w:t>: ______________________________________________</w:t>
           </w:r>
         </w:p>
       </w:tc>
       <w:tc>
         <w:tcPr>
-          <w:tcW w:w="3290" w:type="dxa"/>
+          <w:tcW w:w="3003" w:type="dxa"/>
           <w:tcBorders/>
           <w:vAlign w:val="center"/>
         </w:tcPr>
@@ -701,7 +708,7 @@
   </w:tbl>
   <w:p>
     <w:pPr>
-      <w:pStyle w:val="Cabealho"/>
+      <w:pStyle w:val="Header"/>
       <w:rPr/>
     </w:pPr>
     <w:r>
@@ -1377,14 +1384,14 @@
     <w:qFormat/>
     <w:rPr/>
   </w:style>
-  <w:style w:type="character" w:styleId="LinkdaInternet" w:customStyle="1">
+  <w:style w:type="character" w:styleId="Hyperlink" w:customStyle="1">
     <w:name w:val="Hyperlink"/>
     <w:basedOn w:val="DefaultParagraphFont"/>
     <w:uiPriority w:val="99"/>
     <w:unhideWhenUsed/>
     <w:rsid w:val="0039533f"/>
     <w:rPr>
-      <w:color w:val="0000FF" w:themeColor="hyperlink"/>
+      <w:color w:themeColor="hyperlink" w:val="0000FF"/>
       <w:u w:val="single"/>
     </w:rPr>
   </w:style>
@@ -1423,10 +1430,10 @@
     <w:qFormat/>
     <w:rPr/>
   </w:style>
-  <w:style w:type="paragraph" w:styleId="Ttulo">
-    <w:name w:val="Título"/>
+  <w:style w:type="paragraph" w:styleId="Heading">
+    <w:name w:val="Heading"/>
     <w:basedOn w:val="Normal"/>
-    <w:next w:val="Corpodotexto"/>
+    <w:next w:val="BodyText"/>
     <w:qFormat/>
     <w:pPr>
       <w:keepNext w:val="true"/>
@@ -1438,7 +1445,7 @@
       <w:szCs w:val="28"/>
     </w:rPr>
   </w:style>
-  <w:style w:type="paragraph" w:styleId="Corpodotexto">
+  <w:style w:type="paragraph" w:styleId="BodyText">
     <w:name w:val="Body Text"/>
     <w:basedOn w:val="Normal"/>
     <w:pPr>
@@ -1446,15 +1453,15 @@
     </w:pPr>
     <w:rPr/>
   </w:style>
-  <w:style w:type="paragraph" w:styleId="Lista">
+  <w:style w:type="paragraph" w:styleId="List">
     <w:name w:val="List"/>
-    <w:basedOn w:val="Corpodotexto"/>
+    <w:basedOn w:val="BodyText"/>
     <w:pPr/>
     <w:rPr>
       <w:rFonts w:cs="Arial Unicode MS"/>
     </w:rPr>
   </w:style>
-  <w:style w:type="paragraph" w:styleId="Legenda">
+  <w:style w:type="paragraph" w:styleId="Caption">
     <w:name w:val="Caption"/>
     <w:basedOn w:val="Normal"/>
     <w:qFormat/>
@@ -1468,6 +1475,32 @@
       <w:iCs/>
       <w:sz w:val="24"/>
       <w:szCs w:val="24"/>
+    </w:rPr>
+  </w:style>
+  <w:style w:type="paragraph" w:styleId="Index">
+    <w:name w:val="Index"/>
+    <w:basedOn w:val="Normal"/>
+    <w:qFormat/>
+    <w:pPr>
+      <w:suppressLineNumbers/>
+    </w:pPr>
+    <w:rPr>
+      <w:rFonts w:ascii="Calibri" w:hAnsi="Calibri" w:cs="Arial Unicode MS"/>
+    </w:rPr>
+  </w:style>
+  <w:style w:type="paragraph" w:styleId="Ttulo">
+    <w:name w:val="Título"/>
+    <w:basedOn w:val="Normal"/>
+    <w:next w:val="BodyText"/>
+    <w:qFormat/>
+    <w:pPr>
+      <w:keepNext w:val="true"/>
+      <w:spacing w:before="240" w:after="120"/>
+    </w:pPr>
+    <w:rPr>
+      <w:rFonts w:ascii="Liberation Sans" w:hAnsi="Liberation Sans" w:eastAsia="PingFang SC" w:cs="Arial Unicode MS"/>
+      <w:sz w:val="28"/>
+      <w:szCs w:val="28"/>
     </w:rPr>
   </w:style>
   <w:style w:type="paragraph" w:styleId="Ndice">
@@ -1510,7 +1543,14 @@
     <w:pPr/>
     <w:rPr/>
   </w:style>
-  <w:style w:type="paragraph" w:styleId="Cabealho">
+  <w:style w:type="paragraph" w:styleId="HeaderandFooter">
+    <w:name w:val="Header and Footer"/>
+    <w:basedOn w:val="Normal"/>
+    <w:qFormat/>
+    <w:pPr/>
+    <w:rPr/>
+  </w:style>
+  <w:style w:type="paragraph" w:styleId="Header">
     <w:name w:val="Header"/>
     <w:basedOn w:val="Normal"/>
     <w:link w:val="CabealhoChar"/>
@@ -1527,7 +1567,7 @@
     </w:pPr>
     <w:rPr/>
   </w:style>
-  <w:style w:type="paragraph" w:styleId="Rodap">
+  <w:style w:type="paragraph" w:styleId="Footer">
     <w:name w:val="Footer"/>
     <w:basedOn w:val="Normal"/>
     <w:link w:val="RodapChar"/>
@@ -1570,13 +1610,13 @@
     <w:rsid w:val="00a21c49"/>
     <w:pPr>
       <w:spacing w:before="0" w:after="200"/>
-      <w:ind w:left="720" w:hanging="0"/>
+      <w:ind w:hanging="0" w:left="720"/>
       <w:contextualSpacing/>
     </w:pPr>
     <w:rPr/>
   </w:style>
-  <w:style w:type="paragraph" w:styleId="Caption">
-    <w:name w:val="caption"/>
+  <w:style w:type="paragraph" w:styleId="Caption1">
+    <w:name w:val="caption1"/>
     <w:basedOn w:val="Normal"/>
     <w:next w:val="Normal"/>
     <w:uiPriority w:val="35"/>
@@ -1589,7 +1629,7 @@
     <w:rPr>
       <w:b/>
       <w:bCs/>
-      <w:color w:val="4F81BD" w:themeColor="accent1"/>
+      <w:color w:themeColor="accent1" w:val="4F81BD"/>
       <w:sz w:val="18"/>
       <w:szCs w:val="18"/>
     </w:rPr>
@@ -1796,41 +1836,41 @@
 </file>
 
 <file path=word/theme/theme1.xml><?xml version="1.0" encoding="utf-8"?>
-<a:theme xmlns:a="http://schemas.openxmlformats.org/drawingml/2006/main" name="Tema do Office">
+<a:theme xmlns:a="http://schemas.openxmlformats.org/drawingml/2006/main" xmlns:r="http://schemas.openxmlformats.org/officeDocument/2006/relationships" name="Tema do Office">
   <a:themeElements>
     <a:clrScheme name="Escritório">
       <a:dk1>
-        <a:sysClr val="windowText" lastClr="000000"/>
+        <a:srgbClr val="000000"/>
       </a:dk1>
       <a:lt1>
-        <a:sysClr val="window" lastClr="FFFFFF"/>
+        <a:srgbClr val="ffffff"/>
       </a:lt1>
       <a:dk2>
-        <a:srgbClr val="1F497D"/>
+        <a:srgbClr val="1f497d"/>
       </a:dk2>
       <a:lt2>
-        <a:srgbClr val="EEECE1"/>
+        <a:srgbClr val="eeece1"/>
       </a:lt2>
       <a:accent1>
-        <a:srgbClr val="4F81BD"/>
+        <a:srgbClr val="4f81bd"/>
       </a:accent1>
       <a:accent2>
-        <a:srgbClr val="C0504D"/>
+        <a:srgbClr val="c0504d"/>
       </a:accent2>
       <a:accent3>
-        <a:srgbClr val="9BBB59"/>
+        <a:srgbClr val="9bbb59"/>
       </a:accent3>
       <a:accent4>
-        <a:srgbClr val="8064A2"/>
+        <a:srgbClr val="8064a2"/>
       </a:accent4>
       <a:accent5>
-        <a:srgbClr val="4BACC6"/>
+        <a:srgbClr val="4bacc6"/>
       </a:accent5>
       <a:accent6>
-        <a:srgbClr val="F79646"/>
+        <a:srgbClr val="f79646"/>
       </a:accent6>
       <a:hlink>
-        <a:srgbClr val="0000FF"/>
+        <a:srgbClr val="0000ff"/>
       </a:hlink>
       <a:folHlink>
         <a:srgbClr val="800080"/>
@@ -1838,243 +1878,135 @@
     </a:clrScheme>
     <a:fontScheme name="Escritório">
       <a:majorFont>
-        <a:latin typeface="Cambria"/>
+        <a:latin typeface="Cambria" pitchFamily="0" charset="1"/>
         <a:ea typeface=""/>
         <a:cs typeface=""/>
-        <a:font script="Jpan" typeface="ＭＳ ゴシック"/>
-        <a:font script="Hang" typeface="맑은 고딕"/>
-        <a:font script="Hans" typeface="宋体"/>
-        <a:font script="Hant" typeface="新細明體"/>
-        <a:font script="Arab" typeface="Times New Roman"/>
-        <a:font script="Hebr" typeface="Times New Roman"/>
-        <a:font script="Thai" typeface="Angsana New"/>
-        <a:font script="Ethi" typeface="Nyala"/>
-        <a:font script="Beng" typeface="Vrinda"/>
-        <a:font script="Gujr" typeface="Shruti"/>
-        <a:font script="Khmr" typeface="MoolBoran"/>
-        <a:font script="Knda" typeface="Tunga"/>
-        <a:font script="Guru" typeface="Raavi"/>
-        <a:font script="Cans" typeface="Euphemia"/>
-        <a:font script="Cher" typeface="Plantagenet Cherokee"/>
-        <a:font script="Yiii" typeface="Microsoft Yi Baiti"/>
-        <a:font script="Tibt" typeface="Microsoft Himalaya"/>
-        <a:font script="Thaa" typeface="MV Boli"/>
-        <a:font script="Deva" typeface="Mangal"/>
-        <a:font script="Telu" typeface="Gautami"/>
-        <a:font script="Taml" typeface="Latha"/>
-        <a:font script="Syrc" typeface="Estrangelo Edessa"/>
-        <a:font script="Orya" typeface="Kalinga"/>
-        <a:font script="Mlym" typeface="Kartika"/>
-        <a:font script="Laoo" typeface="DokChampa"/>
-        <a:font script="Sinh" typeface="Iskoola Pota"/>
-        <a:font script="Mong" typeface="Mongolian Baiti"/>
-        <a:font script="Viet" typeface="Times New Roman"/>
-        <a:font script="Uigh" typeface="Microsoft Uighur"/>
       </a:majorFont>
       <a:minorFont>
-        <a:latin typeface="Calibri"/>
+        <a:latin typeface="Calibri" pitchFamily="0" charset="1"/>
         <a:ea typeface=""/>
         <a:cs typeface=""/>
-        <a:font script="Jpan" typeface="ＭＳ 明朝"/>
-        <a:font script="Hang" typeface="맑은 고딕"/>
-        <a:font script="Hans" typeface="宋体"/>
-        <a:font script="Hant" typeface="新細明體"/>
-        <a:font script="Arab" typeface="Arial"/>
-        <a:font script="Hebr" typeface="Arial"/>
-        <a:font script="Thai" typeface="Cordia New"/>
-        <a:font script="Ethi" typeface="Nyala"/>
-        <a:font script="Beng" typeface="Vrinda"/>
-        <a:font script="Gujr" typeface="Shruti"/>
-        <a:font script="Khmr" typeface="DaunPenh"/>
-        <a:font script="Knda" typeface="Tunga"/>
-        <a:font script="Guru" typeface="Raavi"/>
-        <a:font script="Cans" typeface="Euphemia"/>
-        <a:font script="Cher" typeface="Plantagenet Cherokee"/>
-        <a:font script="Yiii" typeface="Microsoft Yi Baiti"/>
-        <a:font script="Tibt" typeface="Microsoft Himalaya"/>
-        <a:font script="Thaa" typeface="MV Boli"/>
-        <a:font script="Deva" typeface="Mangal"/>
-        <a:font script="Telu" typeface="Gautami"/>
-        <a:font script="Taml" typeface="Latha"/>
-        <a:font script="Syrc" typeface="Estrangelo Edessa"/>
-        <a:font script="Orya" typeface="Kalinga"/>
-        <a:font script="Mlym" typeface="Kartika"/>
-        <a:font script="Laoo" typeface="DokChampa"/>
-        <a:font script="Sinh" typeface="Iskoola Pota"/>
-        <a:font script="Mong" typeface="Mongolian Baiti"/>
-        <a:font script="Viet" typeface="Arial"/>
-        <a:font script="Uigh" typeface="Microsoft Uighur"/>
       </a:minorFont>
     </a:fontScheme>
-    <a:fmtScheme name="Escritório">
+    <a:fmtScheme>
       <a:fillStyleLst>
         <a:solidFill>
           <a:schemeClr val="phClr"/>
         </a:solidFill>
-        <a:gradFill rotWithShape="1">
+        <a:gradFill>
           <a:gsLst>
             <a:gs pos="0">
               <a:schemeClr val="phClr">
                 <a:tint val="50000"/>
-                <a:satMod val="300000"/>
               </a:schemeClr>
             </a:gs>
             <a:gs pos="35000">
               <a:schemeClr val="phClr">
                 <a:tint val="37000"/>
-                <a:satMod val="300000"/>
               </a:schemeClr>
             </a:gs>
             <a:gs pos="100000">
               <a:schemeClr val="phClr">
                 <a:tint val="15000"/>
-                <a:satMod val="350000"/>
               </a:schemeClr>
             </a:gs>
           </a:gsLst>
           <a:lin ang="16200000" scaled="1"/>
+          <a:tileRect l="0" t="0" r="0" b="0"/>
         </a:gradFill>
-        <a:gradFill rotWithShape="1">
+        <a:gradFill>
           <a:gsLst>
             <a:gs pos="0">
               <a:schemeClr val="phClr">
                 <a:shade val="51000"/>
-                <a:satMod val="130000"/>
               </a:schemeClr>
             </a:gs>
             <a:gs pos="80000">
               <a:schemeClr val="phClr">
                 <a:shade val="93000"/>
-                <a:satMod val="130000"/>
               </a:schemeClr>
             </a:gs>
             <a:gs pos="100000">
               <a:schemeClr val="phClr">
                 <a:shade val="94000"/>
-                <a:satMod val="135000"/>
               </a:schemeClr>
             </a:gs>
           </a:gsLst>
           <a:lin ang="16200000" scaled="0"/>
+          <a:tileRect l="0" t="0" r="0" b="0"/>
         </a:gradFill>
       </a:fillStyleLst>
       <a:lnStyleLst>
         <a:ln w="9525" cap="flat" cmpd="sng" algn="ctr">
-          <a:solidFill>
-            <a:schemeClr val="phClr">
-              <a:shade val="95000"/>
-              <a:satMod val="105000"/>
-            </a:schemeClr>
-          </a:solidFill>
           <a:prstDash val="solid"/>
         </a:ln>
         <a:ln w="25400" cap="flat" cmpd="sng" algn="ctr">
-          <a:solidFill>
-            <a:schemeClr val="phClr"/>
-          </a:solidFill>
           <a:prstDash val="solid"/>
         </a:ln>
         <a:ln w="38100" cap="flat" cmpd="sng" algn="ctr">
-          <a:solidFill>
-            <a:schemeClr val="phClr"/>
-          </a:solidFill>
           <a:prstDash val="solid"/>
         </a:ln>
       </a:lnStyleLst>
       <a:effectStyleLst>
         <a:effectStyle>
-          <a:effectLst>
-            <a:outerShdw blurRad="40000" dist="20000" dir="5400000" rotWithShape="0">
-              <a:srgbClr val="000000">
-                <a:alpha val="38000"/>
-              </a:srgbClr>
-            </a:outerShdw>
-          </a:effectLst>
+          <a:effectLst/>
         </a:effectStyle>
         <a:effectStyle>
-          <a:effectLst>
-            <a:outerShdw blurRad="40000" dist="23000" dir="5400000" rotWithShape="0">
-              <a:srgbClr val="000000">
-                <a:alpha val="35000"/>
-              </a:srgbClr>
-            </a:outerShdw>
-          </a:effectLst>
+          <a:effectLst/>
         </a:effectStyle>
         <a:effectStyle>
-          <a:effectLst>
-            <a:outerShdw blurRad="40000" dist="23000" dir="5400000" rotWithShape="0">
-              <a:srgbClr val="000000">
-                <a:alpha val="35000"/>
-              </a:srgbClr>
-            </a:outerShdw>
-          </a:effectLst>
-          <a:scene3d>
-            <a:camera prst="orthographicFront">
-              <a:rot lat="0" lon="0" rev="0"/>
-            </a:camera>
-            <a:lightRig rig="threePt" dir="t">
-              <a:rot lat="0" lon="0" rev="1200000"/>
-            </a:lightRig>
-          </a:scene3d>
-          <a:sp3d>
-            <a:bevelT w="63500" h="25400"/>
-          </a:sp3d>
+          <a:effectLst/>
         </a:effectStyle>
       </a:effectStyleLst>
       <a:bgFillStyleLst>
         <a:solidFill>
           <a:schemeClr val="phClr"/>
         </a:solidFill>
-        <a:gradFill rotWithShape="1">
+        <a:gradFill>
           <a:gsLst>
             <a:gs pos="0">
               <a:schemeClr val="phClr">
                 <a:tint val="40000"/>
-                <a:satMod val="350000"/>
               </a:schemeClr>
             </a:gs>
             <a:gs pos="40000">
               <a:schemeClr val="phClr">
                 <a:tint val="45000"/>
                 <a:shade val="99000"/>
-                <a:satMod val="350000"/>
               </a:schemeClr>
             </a:gs>
             <a:gs pos="100000">
               <a:schemeClr val="phClr">
                 <a:shade val="20000"/>
-                <a:satMod val="255000"/>
               </a:schemeClr>
             </a:gs>
           </a:gsLst>
           <a:path path="circle">
             <a:fillToRect l="50000" t="-80000" r="50000" b="180000"/>
           </a:path>
+          <a:tileRect l="0" t="0" r="0" b="0"/>
         </a:gradFill>
-        <a:gradFill rotWithShape="1">
+        <a:gradFill>
           <a:gsLst>
             <a:gs pos="0">
               <a:schemeClr val="phClr">
                 <a:tint val="80000"/>
-                <a:satMod val="300000"/>
               </a:schemeClr>
             </a:gs>
             <a:gs pos="100000">
               <a:schemeClr val="phClr">
                 <a:shade val="30000"/>
-                <a:satMod val="200000"/>
               </a:schemeClr>
             </a:gs>
           </a:gsLst>
           <a:path path="circle">
             <a:fillToRect l="50000" t="50000" r="50000" b="50000"/>
           </a:path>
+          <a:tileRect l="0" t="0" r="0" b="0"/>
         </a:gradFill>
       </a:bgFillStyleLst>
     </a:fmtScheme>
   </a:themeElements>
-  <a:objectDefaults/>
-  <a:extraClrSchemeLst/>
 </a:theme>
 </file>
 

</xml_diff>